<commit_message>
ex_ram under sample test
ex_ram under sample test
</commit_message>
<xml_diff>
--- a/doc/No Data Hazard CPU模块_v1.02.docx
+++ b/doc/No Data Hazard CPU模块_v1.02.docx
@@ -111,16 +111,12 @@
           </wp:inline>
         </w:drawing>
       </w:r>
-    </w:p>
-    <w:p>
-      <w:pPr>
-        <w:pStyle w:val="1"/>
-      </w:pPr>
+      <w:bookmarkStart w:id="0" w:name="_GoBack"/>
+      <w:bookmarkEnd w:id="0"/>
       <w:r>
         <w:rPr>
           <w:rFonts w:hint="eastAsia"/>
         </w:rPr>
-        <w:lastRenderedPageBreak/>
         <w:t>设计流程</w:t>
       </w:r>
     </w:p>
@@ -129,6 +125,7 @@
         <w:rPr>
           <w:rFonts w:hint="eastAsia"/>
         </w:rPr>
+        <w:lastRenderedPageBreak/>
         <w:t>数据相关性</w:t>
       </w:r>
       <w:r>
@@ -8819,7 +8816,7 @@
           <w:tcPr>
             <w:tcW w:w="0" w:type="auto"/>
             <w:tcBorders>
-              <w:top w:val="nil"/>
+              <w:top w:val="single" w:sz="4" w:space="0" w:color="auto"/>
               <w:left w:val="single" w:sz="4" w:space="0" w:color="auto"/>
               <w:bottom w:val="single" w:sz="4" w:space="0" w:color="auto"/>
               <w:right w:val="single" w:sz="4" w:space="0" w:color="auto"/>
@@ -8848,7 +8845,6 @@
                 <w:szCs w:val="20"/>
                 <w:lang w:val="fr-FR" w:eastAsia="en-US"/>
               </w:rPr>
-              <w:lastRenderedPageBreak/>
               <w:t>bne</w:t>
             </w:r>
           </w:p>
@@ -8857,7 +8853,7 @@
           <w:tcPr>
             <w:tcW w:w="0" w:type="auto"/>
             <w:tcBorders>
-              <w:top w:val="nil"/>
+              <w:top w:val="single" w:sz="4" w:space="0" w:color="auto"/>
               <w:left w:val="nil"/>
               <w:bottom w:val="single" w:sz="4" w:space="0" w:color="auto"/>
               <w:right w:val="single" w:sz="4" w:space="0" w:color="auto"/>
@@ -8894,7 +8890,7 @@
           <w:tcPr>
             <w:tcW w:w="0" w:type="auto"/>
             <w:tcBorders>
-              <w:top w:val="nil"/>
+              <w:top w:val="single" w:sz="4" w:space="0" w:color="auto"/>
               <w:left w:val="nil"/>
               <w:bottom w:val="single" w:sz="4" w:space="0" w:color="auto"/>
               <w:right w:val="single" w:sz="4" w:space="0" w:color="auto"/>
@@ -8931,7 +8927,7 @@
           <w:tcPr>
             <w:tcW w:w="0" w:type="auto"/>
             <w:tcBorders>
-              <w:top w:val="nil"/>
+              <w:top w:val="single" w:sz="4" w:space="0" w:color="auto"/>
               <w:left w:val="nil"/>
               <w:bottom w:val="single" w:sz="4" w:space="0" w:color="auto"/>
               <w:right w:val="single" w:sz="4" w:space="0" w:color="auto"/>
@@ -9006,7 +9002,7 @@
           <w:tcPr>
             <w:tcW w:w="0" w:type="auto"/>
             <w:tcBorders>
-              <w:top w:val="nil"/>
+              <w:top w:val="single" w:sz="4" w:space="0" w:color="auto"/>
               <w:left w:val="nil"/>
               <w:bottom w:val="single" w:sz="4" w:space="0" w:color="auto"/>
               <w:right w:val="single" w:sz="4" w:space="0" w:color="auto"/>
@@ -9321,6 +9317,7 @@
                 <w:szCs w:val="20"/>
                 <w:lang w:val="fr-FR" w:eastAsia="en-US"/>
               </w:rPr>
+              <w:lastRenderedPageBreak/>
               <w:t>sltiu</w:t>
             </w:r>
           </w:p>
@@ -10754,7 +10751,7 @@
           <v:shape id="_x0000_i1025" type="#_x0000_t75" style="width:415pt;height:120.9pt" o:ole="">
             <v:imagedata r:id="rId11" o:title=""/>
           </v:shape>
-          <o:OLEObject Type="Embed" ProgID="Visio.Drawing.11" ShapeID="_x0000_i1025" DrawAspect="Content" ObjectID="_1430147545" r:id="rId12"/>
+          <o:OLEObject Type="Embed" ProgID="Visio.Drawing.11" ShapeID="_x0000_i1025" DrawAspect="Content" ObjectID="_1430736976" r:id="rId12"/>
         </w:object>
       </w:r>
     </w:p>
@@ -10842,8 +10839,14 @@
         <w:rPr>
           <w:rFonts w:hint="eastAsia"/>
         </w:rPr>
+        <w:t>第一条读存储器指令的目的寄存器地址和第三条的指令的读源寄存器地址相同（如图中黑线所示），则会造成数据的读错误，那么对于这种情况下的数据相关</w:t>
+      </w:r>
+      <w:r>
+        <w:rPr>
+          <w:rFonts w:hint="eastAsia"/>
+        </w:rPr>
         <w:lastRenderedPageBreak/>
-        <w:t>第一条读存储器指令的目的寄存器地址和第三条的指令的读源寄存器地址相同（如图中黑线所示），则会造成数据的读错误，那么对于这种情况下的数据相关性的解决方案是在第一条指令的</w:t>
+        <w:t>性的解决方案是在第一条指令的</w:t>
       </w:r>
       <w:r>
         <w:rPr>
@@ -10903,7 +10906,7 @@
           <v:shape id="_x0000_i1026" type="#_x0000_t75" style="width:415pt;height:119.55pt" o:ole="">
             <v:imagedata r:id="rId13" o:title=""/>
           </v:shape>
-          <o:OLEObject Type="Embed" ProgID="Visio.Drawing.11" ShapeID="_x0000_i1026" DrawAspect="Content" ObjectID="_1430147546" r:id="rId14"/>
+          <o:OLEObject Type="Embed" ProgID="Visio.Drawing.11" ShapeID="_x0000_i1026" DrawAspect="Content" ObjectID="_1430736977" r:id="rId14"/>
         </w:object>
       </w:r>
     </w:p>
@@ -10915,16 +10918,16 @@
           <w:numId w:val="3"/>
         </w:numPr>
       </w:pPr>
-      <w:bookmarkStart w:id="0" w:name="OLE_LINK6"/>
-      <w:bookmarkStart w:id="1" w:name="OLE_LINK7"/>
+      <w:bookmarkStart w:id="1" w:name="OLE_LINK6"/>
+      <w:bookmarkStart w:id="2" w:name="OLE_LINK7"/>
       <w:r>
         <w:rPr>
           <w:rFonts w:hint="eastAsia"/>
         </w:rPr>
         <w:t>第一条读存储器指令的目的寄存器地址和第二条的指令的读源寄存器地址相同</w:t>
       </w:r>
-      <w:bookmarkEnd w:id="0"/>
       <w:bookmarkEnd w:id="1"/>
+      <w:bookmarkEnd w:id="2"/>
       <w:r>
         <w:rPr>
           <w:rFonts w:hint="eastAsia"/>
@@ -11007,7 +11010,7 @@
           <v:shape id="_x0000_i1027" type="#_x0000_t75" style="width:415pt;height:99.15pt" o:ole="">
             <v:imagedata r:id="rId15" o:title=""/>
           </v:shape>
-          <o:OLEObject Type="Embed" ProgID="Visio.Drawing.11" ShapeID="_x0000_i1027" DrawAspect="Content" ObjectID="_1430147547" r:id="rId16"/>
+          <o:OLEObject Type="Embed" ProgID="Visio.Drawing.11" ShapeID="_x0000_i1027" DrawAspect="Content" ObjectID="_1430736978" r:id="rId16"/>
         </w:object>
       </w:r>
       <w:r>
@@ -11015,7 +11018,7 @@
           <v:shape id="_x0000_i1028" type="#_x0000_t75" style="width:415pt;height:119.55pt" o:ole="">
             <v:imagedata r:id="rId17" o:title=""/>
           </v:shape>
-          <o:OLEObject Type="Embed" ProgID="Visio.Drawing.11" ShapeID="_x0000_i1028" DrawAspect="Content" ObjectID="_1430147548" r:id="rId18"/>
+          <o:OLEObject Type="Embed" ProgID="Visio.Drawing.11" ShapeID="_x0000_i1028" DrawAspect="Content" ObjectID="_1430736979" r:id="rId18"/>
         </w:object>
       </w:r>
     </w:p>
@@ -11063,7 +11066,6 @@
         <w:rPr>
           <w:rFonts w:hint="eastAsia"/>
         </w:rPr>
-        <w:lastRenderedPageBreak/>
         <w:t>这种指令为</w:t>
       </w:r>
       <w:r>
@@ -11118,7 +11120,14 @@
         <w:rPr>
           <w:rFonts w:hint="eastAsia"/>
         </w:rPr>
-        <w:t>No Control Hazard CPU</w:t>
+        <w:t xml:space="preserve">No Control Hazard </w:t>
+      </w:r>
+      <w:r>
+        <w:rPr>
+          <w:rFonts w:hint="eastAsia"/>
+        </w:rPr>
+        <w:lastRenderedPageBreak/>
+        <w:t>CPU</w:t>
       </w:r>
       <w:r>
         <w:rPr>
@@ -11256,7 +11265,7 @@
           <v:shape id="_x0000_i1029" type="#_x0000_t75" style="width:415pt;height:120.9pt" o:ole="">
             <v:imagedata r:id="rId19" o:title=""/>
           </v:shape>
-          <o:OLEObject Type="Embed" ProgID="Visio.Drawing.11" ShapeID="_x0000_i1029" DrawAspect="Content" ObjectID="_1430147549" r:id="rId20"/>
+          <o:OLEObject Type="Embed" ProgID="Visio.Drawing.11" ShapeID="_x0000_i1029" DrawAspect="Content" ObjectID="_1430736980" r:id="rId20"/>
         </w:object>
       </w:r>
     </w:p>
@@ -13919,7 +13928,6 @@
               <w:jc w:val="center"/>
             </w:pPr>
             <w:r>
-              <w:lastRenderedPageBreak/>
               <w:t>S</w:t>
             </w:r>
             <w:r>
@@ -14258,6 +14266,7 @@
               <w:jc w:val="center"/>
             </w:pPr>
             <w:r>
+              <w:lastRenderedPageBreak/>
               <w:t>A</w:t>
             </w:r>
             <w:r>
@@ -23190,7 +23199,6 @@
                 <w:szCs w:val="20"/>
                 <w:lang w:val="fr-FR" w:eastAsia="en-US"/>
               </w:rPr>
-              <w:lastRenderedPageBreak/>
               <w:t>xori</w:t>
             </w:r>
           </w:p>
@@ -23649,6 +23657,7 @@
                 <w:szCs w:val="20"/>
                 <w:lang w:val="fr-FR" w:eastAsia="en-US"/>
               </w:rPr>
+              <w:lastRenderedPageBreak/>
               <w:t>sw</w:t>
             </w:r>
           </w:p>
@@ -24993,9 +25002,6 @@
     <w:p>
       <w:pPr>
         <w:ind w:firstLineChars="150" w:firstLine="330"/>
-        <w:rPr>
-          <w:rFonts w:hint="eastAsia"/>
-        </w:rPr>
       </w:pPr>
       <w:r>
         <w:rPr>
@@ -25115,9 +25121,6 @@
     <w:p>
       <w:pPr>
         <w:pStyle w:val="1"/>
-        <w:rPr>
-          <w:rFonts w:hint="eastAsia"/>
-        </w:rPr>
       </w:pPr>
       <w:r>
         <w:rPr>
@@ -25127,11 +25130,6 @@
       </w:r>
     </w:p>
     <w:p>
-      <w:pPr>
-        <w:rPr>
-          <w:rFonts w:hint="eastAsia"/>
-        </w:rPr>
-      </w:pPr>
       <w:r>
         <w:rPr>
           <w:rFonts w:hint="eastAsia"/>
@@ -25163,11 +25161,6 @@
       </w:r>
     </w:p>
     <w:p>
-      <w:pPr>
-        <w:rPr>
-          <w:rFonts w:hint="eastAsia"/>
-        </w:rPr>
-      </w:pPr>
       <w:r>
         <w:rPr>
           <w:rFonts w:hint="eastAsia"/>
@@ -25367,11 +25360,6 @@
       </w:r>
     </w:p>
     <w:p>
-      <w:pPr>
-        <w:rPr>
-          <w:rFonts w:hint="eastAsia"/>
-        </w:rPr>
-      </w:pPr>
       <w:r>
         <w:rPr>
           <w:noProof/>
@@ -25416,9 +25404,6 @@
     <w:p>
       <w:pPr>
         <w:jc w:val="center"/>
-        <w:rPr>
-          <w:rFonts w:hint="eastAsia"/>
-        </w:rPr>
       </w:pPr>
       <w:r>
         <w:rPr>
@@ -25454,11 +25439,6 @@
       </w:r>
     </w:p>
     <w:p>
-      <w:pPr>
-        <w:rPr>
-          <w:rFonts w:hint="eastAsia"/>
-        </w:rPr>
-      </w:pPr>
       <w:r>
         <w:rPr>
           <w:noProof/>
@@ -25508,7 +25488,6 @@
         <w:rPr>
           <w:rFonts w:hint="eastAsia"/>
         </w:rPr>
-        <w:lastRenderedPageBreak/>
         <w:t>图</w:t>
       </w:r>
       <w:r>
@@ -25529,28 +25508,11 @@
         <w:rPr>
           <w:rFonts w:hint="eastAsia"/>
         </w:rPr>
-        <w:t>结果</w:t>
-      </w:r>
-      <w:r>
-        <w:rPr>
-          <w:rFonts w:hint="eastAsia"/>
-        </w:rPr>
-        <w:t>处理数据相关性</w:t>
+        <w:t>结果处理数据相关性</w:t>
       </w:r>
     </w:p>
+    <w:p/>
     <w:p>
-      <w:pPr>
-        <w:rPr>
-          <w:rFonts w:hint="eastAsia"/>
-        </w:rPr>
-      </w:pPr>
-    </w:p>
-    <w:p>
-      <w:pPr>
-        <w:rPr>
-          <w:rFonts w:hint="eastAsia"/>
-        </w:rPr>
-      </w:pPr>
       <w:r>
         <w:rPr>
           <w:rFonts w:hint="eastAsia"/>
@@ -25585,9 +25547,6 @@
           <w:ilvl w:val="0"/>
           <w:numId w:val="6"/>
         </w:numPr>
-        <w:rPr>
-          <w:rFonts w:hint="eastAsia"/>
-        </w:rPr>
       </w:pPr>
       <w:r>
         <w:rPr>
@@ -25600,9 +25559,6 @@
       <w:pPr>
         <w:pStyle w:val="a9"/>
         <w:ind w:left="420"/>
-        <w:rPr>
-          <w:rFonts w:hint="eastAsia"/>
-        </w:rPr>
       </w:pPr>
       <w:r>
         <w:rPr>
@@ -25650,13 +25606,7 @@
         <w:rPr>
           <w:rFonts w:hint="eastAsia"/>
         </w:rPr>
-        <w:t>4</w:t>
-      </w:r>
-      <w:r>
-        <w:rPr>
-          <w:rFonts w:hint="eastAsia"/>
-        </w:rPr>
-        <w:t>#</w:t>
+        <w:t>4#</w:t>
       </w:r>
       <w:r>
         <w:rPr>
@@ -25751,8 +25701,6 @@
           <w:lang w:val="zh-CN"/>
         </w:rPr>
       </w:pPr>
-      <w:proofErr w:type="spellStart"/>
-      <w:proofErr w:type="gramStart"/>
       <w:r>
         <w:rPr>
           <w:rFonts w:ascii="Arial" w:hAnsi="Arial" w:cs="Arial"/>
@@ -25760,18 +25708,7 @@
           <w:szCs w:val="18"/>
           <w:lang w:val="zh-CN"/>
         </w:rPr>
-        <w:t>lw</w:t>
-      </w:r>
-      <w:proofErr w:type="spellEnd"/>
-      <w:proofErr w:type="gramEnd"/>
-      <w:r>
-        <w:rPr>
-          <w:rFonts w:ascii="Arial" w:hAnsi="Arial" w:cs="Arial"/>
-          <w:sz w:val="18"/>
-          <w:szCs w:val="18"/>
-          <w:lang w:val="zh-CN"/>
-        </w:rPr>
-        <w:t xml:space="preserve"> $2, 0($1)</w:t>
+        <w:t>lw $2, 0($1)</w:t>
       </w:r>
     </w:p>
     <w:p>
@@ -25788,7 +25725,6 @@
           <w:lang w:val="zh-CN"/>
         </w:rPr>
       </w:pPr>
-      <w:proofErr w:type="gramStart"/>
       <w:r>
         <w:rPr>
           <w:rFonts w:ascii="Arial" w:hAnsi="Arial" w:cs="Arial"/>
@@ -25796,17 +25732,7 @@
           <w:szCs w:val="18"/>
           <w:lang w:val="zh-CN"/>
         </w:rPr>
-        <w:t>add</w:t>
-      </w:r>
-      <w:proofErr w:type="gramEnd"/>
-      <w:r>
-        <w:rPr>
-          <w:rFonts w:ascii="Arial" w:hAnsi="Arial" w:cs="Arial"/>
-          <w:sz w:val="18"/>
-          <w:szCs w:val="18"/>
-          <w:lang w:val="zh-CN"/>
-        </w:rPr>
-        <w:t xml:space="preserve"> $3, $1, $0</w:t>
+        <w:t>add $3, $1, $0</w:t>
       </w:r>
     </w:p>
     <w:p>
@@ -25817,7 +25743,7 @@
         <w:adjustRightInd w:val="0"/>
         <w:spacing w:after="0" w:line="240" w:lineRule="auto"/>
         <w:rPr>
-          <w:rFonts w:ascii="Arial" w:hAnsi="Arial" w:cs="Arial" w:hint="eastAsia"/>
+          <w:rFonts w:ascii="Arial" w:hAnsi="Arial" w:cs="Arial"/>
           <w:sz w:val="18"/>
           <w:szCs w:val="18"/>
           <w:lang w:val="zh-CN"/>
@@ -25841,7 +25767,7 @@
         <w:adjustRightInd w:val="0"/>
         <w:spacing w:after="0" w:line="240" w:lineRule="auto"/>
         <w:rPr>
-          <w:rFonts w:ascii="Arial" w:hAnsi="Arial" w:cs="Arial" w:hint="eastAsia"/>
+          <w:rFonts w:ascii="Arial" w:hAnsi="Arial" w:cs="Arial"/>
           <w:sz w:val="18"/>
           <w:szCs w:val="18"/>
           <w:lang w:val="zh-CN"/>
@@ -25891,9 +25817,6 @@
     <w:p>
       <w:pPr>
         <w:jc w:val="center"/>
-        <w:rPr>
-          <w:rFonts w:hint="eastAsia"/>
-        </w:rPr>
       </w:pPr>
       <w:r>
         <w:rPr>
@@ -25925,27 +25848,10 @@
         <w:rPr>
           <w:rFonts w:hint="eastAsia"/>
         </w:rPr>
-        <w:t>结果</w:t>
-      </w:r>
-      <w:r>
-        <w:rPr>
-          <w:rFonts w:hint="eastAsia"/>
-        </w:rPr>
-        <w:t>不</w:t>
-      </w:r>
-      <w:r>
-        <w:rPr>
-          <w:rFonts w:hint="eastAsia"/>
-        </w:rPr>
-        <w:t>处理数据相关性</w:t>
+        <w:t>结果不处理数据相关性</w:t>
       </w:r>
     </w:p>
     <w:p>
-      <w:pPr>
-        <w:rPr>
-          <w:rFonts w:hint="eastAsia"/>
-        </w:rPr>
-      </w:pPr>
       <w:r>
         <w:rPr>
           <w:noProof/>
@@ -25990,12 +25896,9 @@
     <w:p>
       <w:pPr>
         <w:jc w:val="center"/>
-        <w:rPr>
-          <w:rFonts w:hint="eastAsia"/>
-        </w:rPr>
       </w:pPr>
-      <w:bookmarkStart w:id="2" w:name="OLE_LINK10"/>
-      <w:bookmarkStart w:id="3" w:name="OLE_LINK11"/>
+      <w:bookmarkStart w:id="3" w:name="OLE_LINK10"/>
+      <w:bookmarkStart w:id="4" w:name="OLE_LINK11"/>
       <w:r>
         <w:rPr>
           <w:rFonts w:hint="eastAsia"/>
@@ -26028,8 +25931,8 @@
         </w:rPr>
         <w:t>处理数据相关性</w:t>
       </w:r>
-      <w:bookmarkEnd w:id="2"/>
       <w:bookmarkEnd w:id="3"/>
+      <w:bookmarkEnd w:id="4"/>
     </w:p>
     <w:p>
       <w:pPr>
@@ -26038,9 +25941,6 @@
           <w:ilvl w:val="0"/>
           <w:numId w:val="6"/>
         </w:numPr>
-        <w:rPr>
-          <w:rFonts w:hint="eastAsia"/>
-        </w:rPr>
       </w:pPr>
       <w:r>
         <w:rPr>
@@ -26053,9 +25953,6 @@
       <w:pPr>
         <w:pStyle w:val="a9"/>
         <w:ind w:left="420"/>
-        <w:rPr>
-          <w:rFonts w:hint="eastAsia"/>
-        </w:rPr>
       </w:pPr>
       <w:r>
         <w:rPr>
@@ -26133,13 +26030,7 @@
         <w:rPr>
           <w:rFonts w:hint="eastAsia"/>
         </w:rPr>
-        <w:t>。当处理了数据相关性之后，</w:t>
-      </w:r>
-      <w:r>
-        <w:rPr>
-          <w:rFonts w:hint="eastAsia"/>
-        </w:rPr>
-        <w:t>让这条数据相关指令（</w:t>
+        <w:t>。当处理了数据相关性之后，让这条数据相关指令（</w:t>
       </w:r>
       <w:r>
         <w:rPr>
@@ -26163,13 +26054,7 @@
         <w:rPr>
           <w:rFonts w:hint="eastAsia"/>
         </w:rPr>
-        <w:t>保证在第一次（废弃指令）跑的时候不会影响到寄存器和数据存储器的值，</w:t>
-      </w:r>
-      <w:r>
-        <w:rPr>
-          <w:rFonts w:hint="eastAsia"/>
-        </w:rPr>
-        <w:t>跑想通的汇编指令，得到的结果如下图</w:t>
+        <w:t>保证在第一次（废弃指令）跑的时候不会影响到寄存器和数据存储器的值，跑想通的汇编指令，得到的结果如下图</w:t>
       </w:r>
       <w:r>
         <w:rPr>
@@ -26217,7 +26102,6 @@
           <w:szCs w:val="18"/>
           <w:lang w:val="zh-CN"/>
         </w:rPr>
-        <w:lastRenderedPageBreak/>
         <w:t>sw $1, 0($1)</w:t>
       </w:r>
     </w:p>
@@ -26253,7 +26137,7 @@
         <w:adjustRightInd w:val="0"/>
         <w:spacing w:after="0" w:line="240" w:lineRule="auto"/>
         <w:rPr>
-          <w:rFonts w:ascii="Arial" w:hAnsi="Arial" w:cs="Arial" w:hint="eastAsia"/>
+          <w:rFonts w:ascii="Arial" w:hAnsi="Arial" w:cs="Arial"/>
           <w:sz w:val="18"/>
           <w:szCs w:val="18"/>
           <w:lang w:val="zh-CN"/>
@@ -26266,6 +26150,7 @@
           <w:szCs w:val="18"/>
           <w:lang w:val="zh-CN"/>
         </w:rPr>
+        <w:lastRenderedPageBreak/>
         <w:t>add $3, $2, $0</w:t>
       </w:r>
     </w:p>
@@ -26277,7 +26162,7 @@
         <w:adjustRightInd w:val="0"/>
         <w:spacing w:after="0" w:line="240" w:lineRule="auto"/>
         <w:rPr>
-          <w:rFonts w:ascii="Arial" w:hAnsi="Arial" w:cs="Arial" w:hint="eastAsia"/>
+          <w:rFonts w:ascii="Arial" w:hAnsi="Arial" w:cs="Arial"/>
           <w:sz w:val="18"/>
           <w:szCs w:val="18"/>
           <w:lang w:val="zh-CN"/>
@@ -26329,9 +26214,6 @@
         <w:pStyle w:val="a9"/>
         <w:ind w:left="0"/>
         <w:jc w:val="center"/>
-        <w:rPr>
-          <w:rFonts w:hint="eastAsia"/>
-        </w:rPr>
       </w:pPr>
       <w:r>
         <w:rPr>
@@ -26357,25 +26239,7 @@
         <w:rPr>
           <w:rFonts w:hint="eastAsia"/>
         </w:rPr>
-        <w:t>不</w:t>
-      </w:r>
-      <w:r>
-        <w:rPr>
-          <w:rFonts w:hint="eastAsia"/>
-        </w:rPr>
-        <w:t>带阻塞功能结果</w:t>
-      </w:r>
-      <w:r>
-        <w:rPr>
-          <w:rFonts w:hint="eastAsia"/>
-        </w:rPr>
-        <w:t>不</w:t>
-      </w:r>
-      <w:r>
-        <w:rPr>
-          <w:rFonts w:hint="eastAsia"/>
-        </w:rPr>
-        <w:t>处理数据相关性</w:t>
+        <w:t>不带阻塞功能结果不处理数据相关性</w:t>
       </w:r>
     </w:p>
     <w:p>
@@ -26450,8 +26314,6 @@
         </w:rPr>
         <w:t>带阻塞功能结果处理数据相关性</w:t>
       </w:r>
-      <w:bookmarkStart w:id="4" w:name="_GoBack"/>
-      <w:bookmarkEnd w:id="4"/>
     </w:p>
     <w:sectPr>
       <w:pgSz w:w="11906" w:h="16838"/>

</xml_diff>